<commit_message>
Todo o conteudo desenvolvido em engenharia nos periodos anteriores
</commit_message>
<xml_diff>
--- a/Requisitos/Visão Projeto Acapulco Hospedagem.docx
+++ b/Requisitos/Visão Projeto Acapulco Hospedagem.docx
@@ -237,7 +237,13 @@
               <w:rPr>
                 <w:sz w:val="24"/>
               </w:rPr>
-              <w:t>27/Out/2014</w:t>
+              <w:t>27/Out/201</w:t>
+            </w:r>
+            <w:r>
+              <w:rPr>
+                <w:sz w:val="24"/>
+              </w:rPr>
+              <w:t>5</w:t>
             </w:r>
           </w:p>
         </w:tc>
@@ -314,6 +320,9 @@
               <w:keepLines/>
               <w:spacing w:after="120" w:line="360" w:lineRule="auto"/>
               <w:jc w:val="both"/>
+              <w:rPr>
+                <w:sz w:val="24"/>
+              </w:rPr>
             </w:pPr>
             <w:r>
               <w:rPr>
@@ -374,7 +383,13 @@
               <w:rPr>
                 <w:sz w:val="24"/>
               </w:rPr>
-              <w:t>19/Jan/2015</w:t>
+              <w:t>19/Jan/201</w:t>
+            </w:r>
+            <w:r>
+              <w:rPr>
+                <w:sz w:val="24"/>
+              </w:rPr>
+              <w:t>6</w:t>
             </w:r>
           </w:p>
         </w:tc>
@@ -477,6 +492,9 @@
               <w:keepLines/>
               <w:spacing w:after="120" w:line="360" w:lineRule="auto"/>
               <w:jc w:val="both"/>
+              <w:rPr>
+                <w:sz w:val="24"/>
+              </w:rPr>
             </w:pPr>
             <w:r>
               <w:rPr>
@@ -1345,6 +1363,14 @@
             </w:tcMar>
           </w:tcPr>
           <w:p>
+            <w:pPr>
+              <w:widowControl/>
+              <w:tabs>
+                <w:tab w:val="left" w:pos="540"/>
+                <w:tab w:val="left" w:pos="1260"/>
+              </w:tabs>
+              <w:spacing w:after="120" w:line="360" w:lineRule="auto"/>
+            </w:pPr>
             <w:r>
               <w:rPr>
                 <w:i/>
@@ -2510,13 +2536,19 @@
         <w:ind w:firstLine="567"/>
         <w:jc w:val="both"/>
       </w:pPr>
+      <w:r>
+        <w:rPr>
+          <w:sz w:val="24"/>
+        </w:rPr>
+        <w:t>O profissional administrativo poderá utilizar-se de relatórios gerados pela base de dados, podendo assim obter informação como: quartos mais requisitadas, produtos e/ou serviços mais pedidos, dias e horários de maior fluxo, au</w:t>
+      </w:r>
       <w:bookmarkStart w:id="9" w:name="_GoBack"/>
       <w:bookmarkEnd w:id="9"/>
       <w:r>
         <w:rPr>
           <w:sz w:val="24"/>
         </w:rPr>
-        <w:t>O profissional administrativo poderá utilizar-se de relatórios gerados pela base de dados, podendo assim obter informação como: quartos mais requisitadas, produtos e/ou serviços mais pedidos, dias e horários de maior fluxo, aumento de fluxo durante eventos, análise financeira. Ainda poderá usufruir de gerenciamento de funcionários e cadastro de tipos de quartos.</w:t>
+        <w:t>mento de fluxo durante eventos, análise financeira. Ainda poderá usufruir de gerenciamento de funcionários e cadastro de tipos de quartos.</w:t>
       </w:r>
     </w:p>
     <w:p>
@@ -3868,7 +3900,7 @@
             <w:rPr>
               <w:noProof/>
             </w:rPr>
-            <w:t>10</w:t>
+            <w:t>5</w:t>
           </w:r>
           <w:r>
             <w:fldChar w:fldCharType="end"/>
@@ -4019,7 +4051,7 @@
         </w:tcPr>
         <w:p>
           <w:r>
-            <w:t>Data:  27/Out/2014</w:t>
+            <w:t>Data:  27/Out/2015</w:t>
           </w:r>
         </w:p>
       </w:tc>

</xml_diff>